<commit_message>
Finished Data Wrangling section in the report
</commit_message>
<xml_diff>
--- a/reports/Final Report.docx
+++ b/reports/Final Report.docx
@@ -12,10 +12,328 @@
       </w:pPr>
       <w:r>
         <w:rPr>
-          <w:sz w:val="48"/>
-          <w:szCs w:val="48"/>
+          <w:noProof/>
         </w:rPr>
-        <w:t>Report</w:t>
+        <mc:AlternateContent>
+          <mc:Choice Requires="wps">
+            <w:drawing>
+              <wp:anchor distT="0" distB="0" distL="114300" distR="114300" simplePos="0" relativeHeight="251660288" behindDoc="0" locked="0" layoutInCell="1" allowOverlap="1" wp14:anchorId="10F04E52" wp14:editId="7AD837C2">
+                <wp:simplePos x="0" y="0"/>
+                <wp:positionH relativeFrom="margin">
+                  <wp:align>center</wp:align>
+                </wp:positionH>
+                <wp:positionV relativeFrom="paragraph">
+                  <wp:posOffset>7839075</wp:posOffset>
+                </wp:positionV>
+                <wp:extent cx="1514475" cy="371475"/>
+                <wp:effectExtent l="0" t="0" r="9525" b="9525"/>
+                <wp:wrapNone/>
+                <wp:docPr id="1470636687" name="Text Box 7"/>
+                <wp:cNvGraphicFramePr/>
+                <a:graphic xmlns:a="http://schemas.openxmlformats.org/drawingml/2006/main">
+                  <a:graphicData uri="http://schemas.microsoft.com/office/word/2010/wordprocessingShape">
+                    <wps:wsp>
+                      <wps:cNvSpPr txBox="1"/>
+                      <wps:spPr>
+                        <a:xfrm>
+                          <a:off x="0" y="0"/>
+                          <a:ext cx="1514475" cy="371475"/>
+                        </a:xfrm>
+                        <a:prstGeom prst="rect">
+                          <a:avLst/>
+                        </a:prstGeom>
+                        <a:solidFill>
+                          <a:schemeClr val="accent1">
+                            <a:alpha val="50000"/>
+                          </a:schemeClr>
+                        </a:solidFill>
+                        <a:ln>
+                          <a:noFill/>
+                        </a:ln>
+                      </wps:spPr>
+                      <wps:style>
+                        <a:lnRef idx="0">
+                          <a:scrgbClr r="0" g="0" b="0"/>
+                        </a:lnRef>
+                        <a:fillRef idx="0">
+                          <a:scrgbClr r="0" g="0" b="0"/>
+                        </a:fillRef>
+                        <a:effectRef idx="0">
+                          <a:scrgbClr r="0" g="0" b="0"/>
+                        </a:effectRef>
+                        <a:fontRef idx="minor">
+                          <a:schemeClr val="lt1"/>
+                        </a:fontRef>
+                      </wps:style>
+                      <wps:txbx>
+                        <w:txbxContent>
+                          <w:p>
+                            <w:pPr>
+                              <w:jc w:val="center"/>
+                              <w:rPr>
+                                <w:sz w:val="36"/>
+                                <w:szCs w:val="36"/>
+                              </w:rPr>
+                            </w:pPr>
+                            <w:r>
+                              <w:rPr>
+                                <w:sz w:val="36"/>
+                                <w:szCs w:val="36"/>
+                              </w:rPr>
+                              <w:t>Judah Drelich</w:t>
+                            </w:r>
+                          </w:p>
+                        </w:txbxContent>
+                      </wps:txbx>
+                      <wps:bodyPr rot="0" spcFirstLastPara="0" vertOverflow="overflow" horzOverflow="overflow" vert="horz" wrap="square" lIns="91440" tIns="45720" rIns="91440" bIns="45720" numCol="1" spcCol="0" rtlCol="0" fromWordArt="0" anchor="t" anchorCtr="0" forceAA="0" compatLnSpc="1">
+                        <a:prstTxWarp prst="textNoShape">
+                          <a:avLst/>
+                        </a:prstTxWarp>
+                        <a:noAutofit/>
+                      </wps:bodyPr>
+                    </wps:wsp>
+                  </a:graphicData>
+                </a:graphic>
+                <wp14:sizeRelH relativeFrom="margin">
+                  <wp14:pctWidth>0</wp14:pctWidth>
+                </wp14:sizeRelH>
+                <wp14:sizeRelV relativeFrom="margin">
+                  <wp14:pctHeight>0</wp14:pctHeight>
+                </wp14:sizeRelV>
+              </wp:anchor>
+            </w:drawing>
+          </mc:Choice>
+          <mc:Fallback>
+            <w:pict>
+              <v:shapetype w14:anchorId="10F04E52" id="_x0000_t202" coordsize="21600,21600" o:spt="202" path="m,l,21600r21600,l21600,xe">
+                <v:stroke joinstyle="miter"/>
+                <v:path gradientshapeok="t" o:connecttype="rect"/>
+              </v:shapetype>
+              <v:shape id="Text Box 7" o:spid="_x0000_s1026" type="#_x0000_t202" style="position:absolute;left:0;text-align:left;margin-left:0;margin-top:617.25pt;width:119.25pt;height:29.25pt;z-index:251660288;visibility:visible;mso-wrap-style:square;mso-width-percent:0;mso-height-percent:0;mso-wrap-distance-left:9pt;mso-wrap-distance-top:0;mso-wrap-distance-right:9pt;mso-wrap-distance-bottom:0;mso-position-horizontal:center;mso-position-horizontal-relative:margin;mso-position-vertical:absolute;mso-position-vertical-relative:text;mso-width-percent:0;mso-height-percent:0;mso-width-relative:margin;mso-height-relative:margin;v-text-anchor:top" o:gfxdata="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" fillcolor="#4472c4 [3204]" stroked="f">
+                <v:fill opacity="32896f"/>
+                <v:textbox>
+                  <w:txbxContent>
+                    <w:p>
+                      <w:pPr>
+                        <w:jc w:val="center"/>
+                        <w:rPr>
+                          <w:sz w:val="36"/>
+                          <w:szCs w:val="36"/>
+                        </w:rPr>
+                      </w:pPr>
+                      <w:r>
+                        <w:rPr>
+                          <w:sz w:val="36"/>
+                          <w:szCs w:val="36"/>
+                        </w:rPr>
+                        <w:t>Judah Drelich</w:t>
+                      </w:r>
+                    </w:p>
+                  </w:txbxContent>
+                </v:textbox>
+                <w10:wrap anchorx="margin"/>
+              </v:shape>
+            </w:pict>
+          </mc:Fallback>
+        </mc:AlternateContent>
+      </w:r>
+      <w:r>
+        <w:rPr>
+          <w:noProof/>
+        </w:rPr>
+        <w:drawing>
+          <wp:anchor distT="0" distB="0" distL="114300" distR="114300" simplePos="0" relativeHeight="251658240" behindDoc="1" locked="0" layoutInCell="1" allowOverlap="1" wp14:anchorId="026A0884" wp14:editId="52896D4F">
+            <wp:simplePos x="0" y="0"/>
+            <wp:positionH relativeFrom="page">
+              <wp:align>left</wp:align>
+            </wp:positionH>
+            <wp:positionV relativeFrom="paragraph">
+              <wp:posOffset>-911412</wp:posOffset>
+            </wp:positionV>
+            <wp:extent cx="7750175" cy="10048875"/>
+            <wp:effectExtent l="0" t="0" r="3175" b="9525"/>
+            <wp:wrapNone/>
+            <wp:docPr id="425222956" name="Picture 3" descr="Cyber Security Wallpapers - Wallpaper Cave"/>
+            <wp:cNvGraphicFramePr>
+              <a:graphicFrameLocks xmlns:a="http://schemas.openxmlformats.org/drawingml/2006/main" noChangeAspect="1"/>
+            </wp:cNvGraphicFramePr>
+            <a:graphic xmlns:a="http://schemas.openxmlformats.org/drawingml/2006/main">
+              <a:graphicData uri="http://schemas.openxmlformats.org/drawingml/2006/picture">
+                <pic:pic xmlns:pic="http://schemas.openxmlformats.org/drawingml/2006/picture">
+                  <pic:nvPicPr>
+                    <pic:cNvPr id="0" name="Picture 1" descr="Cyber Security Wallpapers - Wallpaper Cave"/>
+                    <pic:cNvPicPr>
+                      <a:picLocks noChangeAspect="1" noChangeArrowheads="1"/>
+                    </pic:cNvPicPr>
+                  </pic:nvPicPr>
+                  <pic:blipFill>
+                    <a:blip r:embed="rId4">
+                      <a:extLst>
+                        <a:ext uri="{28A0092B-C50C-407E-A947-70E740481C1C}">
+                          <a14:useLocalDpi xmlns:a14="http://schemas.microsoft.com/office/drawing/2010/main" val="0"/>
+                        </a:ext>
+                      </a:extLst>
+                    </a:blip>
+                    <a:srcRect/>
+                    <a:stretch>
+                      <a:fillRect/>
+                    </a:stretch>
+                  </pic:blipFill>
+                  <pic:spPr bwMode="auto">
+                    <a:xfrm>
+                      <a:off x="0" y="0"/>
+                      <a:ext cx="7753279" cy="10052900"/>
+                    </a:xfrm>
+                    <a:prstGeom prst="rect">
+                      <a:avLst/>
+                    </a:prstGeom>
+                    <a:noFill/>
+                    <a:ln>
+                      <a:noFill/>
+                    </a:ln>
+                  </pic:spPr>
+                </pic:pic>
+              </a:graphicData>
+            </a:graphic>
+            <wp14:sizeRelH relativeFrom="margin">
+              <wp14:pctWidth>0</wp14:pctWidth>
+            </wp14:sizeRelH>
+            <wp14:sizeRelV relativeFrom="margin">
+              <wp14:pctHeight>0</wp14:pctHeight>
+            </wp14:sizeRelV>
+          </wp:anchor>
+        </w:drawing>
+      </w:r>
+      <w:r>
+        <w:rPr>
+          <w:noProof/>
+        </w:rPr>
+        <mc:AlternateContent>
+          <mc:Choice Requires="wps">
+            <w:drawing>
+              <wp:anchor distT="0" distB="0" distL="114300" distR="114300" simplePos="0" relativeHeight="251659264" behindDoc="0" locked="0" layoutInCell="1" allowOverlap="1" wp14:anchorId="38442D8E" wp14:editId="6FD4AABB">
+                <wp:simplePos x="0" y="0"/>
+                <wp:positionH relativeFrom="margin">
+                  <wp:align>center</wp:align>
+                </wp:positionH>
+                <wp:positionV relativeFrom="paragraph">
+                  <wp:posOffset>0</wp:posOffset>
+                </wp:positionV>
+                <wp:extent cx="2705100" cy="657225"/>
+                <wp:effectExtent l="0" t="0" r="0" b="9525"/>
+                <wp:wrapNone/>
+                <wp:docPr id="445260836" name="Text Box 6"/>
+                <wp:cNvGraphicFramePr/>
+                <a:graphic xmlns:a="http://schemas.openxmlformats.org/drawingml/2006/main">
+                  <a:graphicData uri="http://schemas.microsoft.com/office/word/2010/wordprocessingShape">
+                    <wps:wsp>
+                      <wps:cNvSpPr txBox="1"/>
+                      <wps:spPr>
+                        <a:xfrm>
+                          <a:off x="0" y="0"/>
+                          <a:ext cx="2705100" cy="657225"/>
+                        </a:xfrm>
+                        <a:prstGeom prst="rect">
+                          <a:avLst/>
+                        </a:prstGeom>
+                        <a:solidFill>
+                          <a:schemeClr val="accent1">
+                            <a:alpha val="50000"/>
+                          </a:schemeClr>
+                        </a:solidFill>
+                        <a:ln>
+                          <a:noFill/>
+                        </a:ln>
+                      </wps:spPr>
+                      <wps:style>
+                        <a:lnRef idx="0">
+                          <a:scrgbClr r="0" g="0" b="0"/>
+                        </a:lnRef>
+                        <a:fillRef idx="0">
+                          <a:scrgbClr r="0" g="0" b="0"/>
+                        </a:fillRef>
+                        <a:effectRef idx="0">
+                          <a:scrgbClr r="0" g="0" b="0"/>
+                        </a:effectRef>
+                        <a:fontRef idx="minor">
+                          <a:schemeClr val="lt1"/>
+                        </a:fontRef>
+                      </wps:style>
+                      <wps:txbx>
+                        <w:txbxContent>
+                          <w:p>
+                            <w:pPr>
+                              <w:jc w:val="center"/>
+                              <w:rPr>
+                                <w:b/>
+                                <w:bCs/>
+                                <w:sz w:val="72"/>
+                                <w:szCs w:val="72"/>
+                              </w:rPr>
+                            </w:pPr>
+                            <w:r>
+                              <w:rPr>
+                                <w:b/>
+                                <w:bCs/>
+                                <w:sz w:val="72"/>
+                                <w:szCs w:val="72"/>
+                              </w:rPr>
+                              <w:t>Final Report</w:t>
+                            </w:r>
+                          </w:p>
+                        </w:txbxContent>
+                      </wps:txbx>
+                      <wps:bodyPr rot="0" spcFirstLastPara="0" vertOverflow="overflow" horzOverflow="overflow" vert="horz" wrap="square" lIns="91440" tIns="45720" rIns="91440" bIns="45720" numCol="1" spcCol="0" rtlCol="0" fromWordArt="0" anchor="t" anchorCtr="0" forceAA="0" compatLnSpc="1">
+                        <a:prstTxWarp prst="textNoShape">
+                          <a:avLst/>
+                        </a:prstTxWarp>
+                        <a:noAutofit/>
+                      </wps:bodyPr>
+                    </wps:wsp>
+                  </a:graphicData>
+                </a:graphic>
+                <wp14:sizeRelH relativeFrom="margin">
+                  <wp14:pctWidth>0</wp14:pctWidth>
+                </wp14:sizeRelH>
+                <wp14:sizeRelV relativeFrom="margin">
+                  <wp14:pctHeight>0</wp14:pctHeight>
+                </wp14:sizeRelV>
+              </wp:anchor>
+            </w:drawing>
+          </mc:Choice>
+          <mc:Fallback>
+            <w:pict>
+              <v:shape w14:anchorId="38442D8E" id="Text Box 6" o:spid="_x0000_s1027" type="#_x0000_t202" style="position:absolute;left:0;text-align:left;margin-left:0;margin-top:0;width:213pt;height:51.75pt;z-index:251659264;visibility:visible;mso-wrap-style:square;mso-width-percent:0;mso-height-percent:0;mso-wrap-distance-left:9pt;mso-wrap-distance-top:0;mso-wrap-distance-right:9pt;mso-wrap-distance-bottom:0;mso-position-horizontal:center;mso-position-horizontal-relative:margin;mso-position-vertical:absolute;mso-position-vertical-relative:text;mso-width-percent:0;mso-height-percent:0;mso-width-relative:margin;mso-height-relative:margin;v-text-anchor:top" o:gfxdata="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" fillcolor="#4472c4 [3204]" stroked="f">
+                <v:fill opacity="32896f"/>
+                <v:textbox>
+                  <w:txbxContent>
+                    <w:p>
+                      <w:pPr>
+                        <w:jc w:val="center"/>
+                        <w:rPr>
+                          <w:b/>
+                          <w:bCs/>
+                          <w:sz w:val="72"/>
+                          <w:szCs w:val="72"/>
+                        </w:rPr>
+                      </w:pPr>
+                      <w:r>
+                        <w:rPr>
+                          <w:b/>
+                          <w:bCs/>
+                          <w:sz w:val="72"/>
+                          <w:szCs w:val="72"/>
+                        </w:rPr>
+                        <w:t>Final Report</w:t>
+                      </w:r>
+                    </w:p>
+                  </w:txbxContent>
+                </v:textbox>
+                <w10:wrap anchorx="margin"/>
+              </v:shape>
+            </w:pict>
+          </mc:Fallback>
+        </mc:AlternateContent>
       </w:r>
     </w:p>
     <w:sectPr>
@@ -429,6 +747,27 @@
     <w:name w:val="Normal"/>
     <w:qFormat/>
   </w:style>
+  <w:style w:type="paragraph" w:styleId="Heading1">
+    <w:name w:val="heading 1"/>
+    <w:basedOn w:val="Normal"/>
+    <w:next w:val="Normal"/>
+    <w:link w:val="Heading1Char"/>
+    <w:uiPriority w:val="9"/>
+    <w:qFormat/>
+    <w:rsid w:val="007C4FF0"/>
+    <w:pPr>
+      <w:keepNext/>
+      <w:keepLines/>
+      <w:spacing w:before="240" w:after="0"/>
+      <w:outlineLvl w:val="0"/>
+    </w:pPr>
+    <w:rPr>
+      <w:rFonts w:asciiTheme="majorHAnsi" w:eastAsiaTheme="majorEastAsia" w:hAnsiTheme="majorHAnsi"/>
+      <w:color w:val="2F5496" w:themeColor="accent1" w:themeShade="BF"/>
+      <w:sz w:val="32"/>
+      <w:szCs w:val="32"/>
+    </w:rPr>
+  </w:style>
   <w:style w:type="character" w:default="1" w:styleId="DefaultParagraphFont">
     <w:name w:val="Default Paragraph Font"/>
     <w:uiPriority w:val="1"/>
@@ -455,6 +794,59 @@
     <w:uiPriority w:val="99"/>
     <w:semiHidden/>
     <w:unhideWhenUsed/>
+  </w:style>
+  <w:style w:type="character" w:styleId="Hyperlink">
+    <w:name w:val="Hyperlink"/>
+    <w:basedOn w:val="DefaultParagraphFont"/>
+    <w:uiPriority w:val="99"/>
+    <w:unhideWhenUsed/>
+    <w:rsid w:val="007C4FF0"/>
+    <w:rPr>
+      <w:color w:val="0563C1" w:themeColor="hyperlink"/>
+      <w:u w:val="single"/>
+    </w:rPr>
+  </w:style>
+  <w:style w:type="character" w:styleId="UnresolvedMention">
+    <w:name w:val="Unresolved Mention"/>
+    <w:basedOn w:val="DefaultParagraphFont"/>
+    <w:uiPriority w:val="99"/>
+    <w:semiHidden/>
+    <w:unhideWhenUsed/>
+    <w:rsid w:val="007C4FF0"/>
+    <w:rPr>
+      <w:color w:val="605E5C"/>
+      <w:shd w:val="clear" w:color="auto" w:fill="E1DFDD"/>
+    </w:rPr>
+  </w:style>
+  <w:style w:type="character" w:customStyle="1" w:styleId="Heading1Char">
+    <w:name w:val="Heading 1 Char"/>
+    <w:basedOn w:val="DefaultParagraphFont"/>
+    <w:link w:val="Heading1"/>
+    <w:uiPriority w:val="9"/>
+    <w:rsid w:val="007C4FF0"/>
+    <w:rPr>
+      <w:rFonts w:asciiTheme="majorHAnsi" w:eastAsiaTheme="majorEastAsia" w:hAnsiTheme="majorHAnsi"/>
+      <w:color w:val="2F5496" w:themeColor="accent1" w:themeShade="BF"/>
+      <w:sz w:val="32"/>
+      <w:szCs w:val="32"/>
+    </w:rPr>
+  </w:style>
+  <w:style w:type="paragraph" w:styleId="TOCHeading">
+    <w:name w:val="TOC Heading"/>
+    <w:basedOn w:val="Heading1"/>
+    <w:next w:val="Normal"/>
+    <w:uiPriority w:val="39"/>
+    <w:unhideWhenUsed/>
+    <w:qFormat/>
+    <w:rsid w:val="007C4FF0"/>
+    <w:pPr>
+      <w:outlineLvl w:val="9"/>
+    </w:pPr>
+    <w:rPr>
+      <w:kern w:val="0"/>
+      <w:lang w:bidi="ar-SA"/>
+      <w14:ligatures w14:val="none"/>
+    </w:rPr>
   </w:style>
 </w:styles>
 </file>

</xml_diff>